<commit_message>
Correcciones menores de la documentación Scrum
</commit_message>
<xml_diff>
--- a/DocumentationSprint3/OD/S3-OD-ActaReunionDailyStandups.docx
+++ b/DocumentationSprint3/OD/S3-OD-ActaReunionDailyStandups.docx
@@ -1385,8 +1385,6 @@
         </w:tc>
       </w:tr>
     </w:tbl>
-    <w:p/>
-    <w:p/>
     <w:p/>
     <w:p/>
     <w:p/>
@@ -1896,18 +1894,19 @@
         <w:pStyle w:val="Ttulo1"/>
         <w:jc w:val="both"/>
       </w:pPr>
-      <w:bookmarkStart w:id="71" w:name="_Hlk68006455"/>
-      <w:bookmarkStart w:id="72" w:name="_Toc70941389"/>
-      <w:r>
-        <w:rPr>
-          <w:noProof/>
-        </w:rPr>
+      <w:bookmarkStart w:id="71" w:name="_Toc70941389"/>
+      <w:bookmarkStart w:id="72" w:name="_Hlk68006455"/>
+      <w:r>
+        <w:rPr>
+          <w:noProof/>
+        </w:rPr>
+        <w:lastRenderedPageBreak/>
         <w:t>9/04/2021</w:t>
       </w:r>
       <w:r>
         <w:t>:</w:t>
       </w:r>
-      <w:bookmarkEnd w:id="72"/>
+      <w:bookmarkEnd w:id="71"/>
       <w:r>
         <w:t xml:space="preserve"> </w:t>
       </w:r>
@@ -1966,19 +1965,27 @@
       <w:r>
         <w:t xml:space="preserve">Se configura </w:t>
       </w:r>
-      <w:proofErr w:type="spellStart"/>
+      <w:r>
+        <w:t>“</w:t>
+      </w:r>
       <w:r>
         <w:t>Zenhub</w:t>
       </w:r>
-      <w:proofErr w:type="spellEnd"/>
+      <w:r>
+        <w:t>”</w:t>
+      </w:r>
       <w:r>
         <w:t xml:space="preserve"> al repositorio y se realiza un </w:t>
       </w:r>
-      <w:proofErr w:type="spellStart"/>
+      <w:r>
+        <w:t>“</w:t>
+      </w:r>
       <w:r>
         <w:t>ScrumPoker</w:t>
       </w:r>
-      <w:proofErr w:type="spellEnd"/>
+      <w:r>
+        <w:t>”</w:t>
+      </w:r>
       <w:r>
         <w:t xml:space="preserve"> para la estimación de tareas</w:t>
       </w:r>
@@ -2010,7 +2017,7 @@
         <w:t>:</w:t>
       </w:r>
     </w:p>
-    <w:bookmarkEnd w:id="71"/>
+    <w:bookmarkEnd w:id="72"/>
     <w:p>
       <w:pPr>
         <w:numPr>
@@ -2043,14 +2050,12 @@
         </w:rPr>
         <w:t xml:space="preserve">: empezar tareas asociadas al punto A3.2 del </w:t>
       </w:r>
-      <w:proofErr w:type="spellStart"/>
       <w:r>
         <w:rPr>
           <w:rFonts w:ascii="Calibri" w:hAnsi="Calibri" w:cs="Calibri"/>
         </w:rPr>
         <w:t>Product</w:t>
       </w:r>
-      <w:proofErr w:type="spellEnd"/>
       <w:r>
         <w:rPr>
           <w:rFonts w:ascii="Calibri" w:hAnsi="Calibri" w:cs="Calibri"/>
@@ -2097,14 +2102,12 @@
         </w:rPr>
         <w:t xml:space="preserve">: terminar tareas anteriores, realizar la </w:t>
       </w:r>
-      <w:proofErr w:type="spellStart"/>
       <w:r>
         <w:rPr>
           <w:rFonts w:ascii="Calibri" w:hAnsi="Calibri" w:cs="Calibri"/>
         </w:rPr>
         <w:t>release</w:t>
       </w:r>
-      <w:proofErr w:type="spellEnd"/>
       <w:r>
         <w:rPr>
           <w:rFonts w:ascii="Calibri" w:hAnsi="Calibri" w:cs="Calibri"/>
@@ -2311,16 +2314,23 @@
         <w:t xml:space="preserve">: </w:t>
       </w:r>
       <w:r>
-        <w:t xml:space="preserve">Empezado las tareas </w:t>
+        <w:t>inicio de</w:t>
+      </w:r>
+      <w:r>
+        <w:t xml:space="preserve"> las tareas </w:t>
       </w:r>
       <w:r>
         <w:t xml:space="preserve">y resolución de dudas de causas y adopciones, configurar </w:t>
       </w:r>
-      <w:proofErr w:type="spellStart"/>
+      <w:r>
+        <w:t>“</w:t>
+      </w:r>
       <w:r>
         <w:t>SonarCloud</w:t>
       </w:r>
-      <w:proofErr w:type="spellEnd"/>
+      <w:r>
+        <w:t>”</w:t>
+      </w:r>
       <w:r>
         <w:t xml:space="preserve"> y reparto de tareas del A3.3-4</w:t>
       </w:r>
@@ -2417,14 +2427,12 @@
         </w:rPr>
         <w:t xml:space="preserve"> realizar la </w:t>
       </w:r>
-      <w:proofErr w:type="spellStart"/>
       <w:r>
         <w:rPr>
           <w:rFonts w:ascii="Calibri" w:hAnsi="Calibri" w:cs="Calibri"/>
         </w:rPr>
         <w:t>release</w:t>
       </w:r>
-      <w:proofErr w:type="spellEnd"/>
       <w:r>
         <w:rPr>
           <w:rFonts w:ascii="Calibri" w:hAnsi="Calibri" w:cs="Calibri"/>
@@ -2560,15 +2568,49 @@
         <w:t>Realizado hasta ahora</w:t>
       </w:r>
       <w:r>
-        <w:t xml:space="preserve">: Causas hecho, validación </w:t>
-      </w:r>
-      <w:proofErr w:type="spellStart"/>
+        <w:t>:</w:t>
+      </w:r>
+      <w:r>
+        <w:t xml:space="preserve"> funcionalidad de</w:t>
+      </w:r>
+      <w:r>
+        <w:t xml:space="preserve"> </w:t>
+      </w:r>
+      <w:r>
+        <w:t>“</w:t>
+      </w:r>
+      <w:r>
+        <w:t>Causas</w:t>
+      </w:r>
+      <w:r>
+        <w:t>”</w:t>
+      </w:r>
+      <w:r>
+        <w:t xml:space="preserve"> hecho, validación </w:t>
+      </w:r>
       <w:r>
         <w:t>Pet</w:t>
       </w:r>
-      <w:proofErr w:type="spellEnd"/>
-      <w:r>
-        <w:t xml:space="preserve"> Hotel a espera de revisión, adopciones faltan las vistas.</w:t>
+      <w:r>
+        <w:t xml:space="preserve"> Hotel a espera de revisión,</w:t>
+      </w:r>
+      <w:r>
+        <w:t xml:space="preserve"> de la funcionalidad</w:t>
+      </w:r>
+      <w:r>
+        <w:t xml:space="preserve"> </w:t>
+      </w:r>
+      <w:r>
+        <w:t>“A</w:t>
+      </w:r>
+      <w:r>
+        <w:t>dopciones</w:t>
+      </w:r>
+      <w:r>
+        <w:t>”</w:t>
+      </w:r>
+      <w:r>
+        <w:t xml:space="preserve"> faltan las vistas.</w:t>
       </w:r>
     </w:p>
     <w:p>
@@ -2634,7 +2676,6 @@
         </w:rPr>
         <w:t xml:space="preserve"> </w:t>
       </w:r>
-      <w:proofErr w:type="spellStart"/>
       <w:r>
         <w:rPr>
           <w:b/>
@@ -2642,7 +2683,6 @@
         </w:rPr>
         <w:t>Review</w:t>
       </w:r>
-      <w:proofErr w:type="spellEnd"/>
       <w:r>
         <w:rPr>
           <w:b/>
@@ -2683,7 +2723,6 @@
         </w:rPr>
         <w:t xml:space="preserve">Se decide hacer la </w:t>
       </w:r>
-      <w:proofErr w:type="spellStart"/>
       <w:r>
         <w:rPr>
           <w:b/>
@@ -2691,7 +2730,6 @@
         </w:rPr>
         <w:t>release</w:t>
       </w:r>
-      <w:proofErr w:type="spellEnd"/>
       <w:r>
         <w:rPr>
           <w:b/>
@@ -2805,14 +2843,12 @@
         </w:rPr>
         <w:t xml:space="preserve"> realizar la </w:t>
       </w:r>
-      <w:proofErr w:type="spellStart"/>
       <w:r>
         <w:rPr>
           <w:rFonts w:ascii="Calibri" w:hAnsi="Calibri" w:cs="Calibri"/>
         </w:rPr>
         <w:t>release</w:t>
       </w:r>
-      <w:proofErr w:type="spellEnd"/>
       <w:r>
         <w:rPr>
           <w:rFonts w:ascii="Calibri" w:hAnsi="Calibri" w:cs="Calibri"/>
@@ -2931,23 +2967,40 @@
         <w:t>Realizado hasta ahora:</w:t>
       </w:r>
       <w:r>
-        <w:t xml:space="preserve"> Se hace comprobación de todo el código y se realiza la </w:t>
-      </w:r>
-      <w:proofErr w:type="spellStart"/>
+        <w:t xml:space="preserve"> Se hace comprobación de todo el código y se realiza </w:t>
+      </w:r>
+      <w:r>
+        <w:t>merge de la rama</w:t>
+      </w:r>
+      <w:r>
+        <w:t xml:space="preserve"> </w:t>
+      </w:r>
+      <w:r>
+        <w:t>“</w:t>
+      </w:r>
       <w:r>
         <w:t>release</w:t>
       </w:r>
-      <w:proofErr w:type="spellEnd"/>
-      <w:r>
-        <w:t xml:space="preserve"> a master tal como indica </w:t>
-      </w:r>
-      <w:proofErr w:type="spellStart"/>
-      <w:r>
-        <w:t>GitFlow</w:t>
-      </w:r>
-      <w:proofErr w:type="spellEnd"/>
-      <w:r>
-        <w:t>.</w:t>
+      <w:r>
+        <w:t>”</w:t>
+      </w:r>
+      <w:r>
+        <w:t xml:space="preserve"> a </w:t>
+      </w:r>
+      <w:r>
+        <w:t>“</w:t>
+      </w:r>
+      <w:r>
+        <w:t>master</w:t>
+      </w:r>
+      <w:r>
+        <w:t>”</w:t>
+      </w:r>
+      <w:r>
+        <w:t xml:space="preserve"> tal como indica GitFlow.</w:t>
+      </w:r>
+      <w:r>
+        <w:t xml:space="preserve"> No ha habido cambios significativos en el código durante la revisión.</w:t>
       </w:r>
     </w:p>
     <w:p>
@@ -3024,25 +3077,7 @@
           <w:highlight w:val="white"/>
           <w:lang w:val="es"/>
         </w:rPr>
-        <w:t xml:space="preserve">terminar tareas asociadas a los puntos </w:t>
-      </w:r>
-      <w:r>
-        <w:rPr>
-          <w:rFonts w:ascii="Calibri" w:hAnsi="Calibri" w:cs="Calibri"/>
-          <w:color w:val="000000"/>
-          <w:highlight w:val="white"/>
-          <w:lang w:val="es"/>
-        </w:rPr>
-        <w:t>A3.3-4</w:t>
-      </w:r>
-      <w:r>
-        <w:rPr>
-          <w:rFonts w:ascii="Calibri" w:hAnsi="Calibri" w:cs="Calibri"/>
-          <w:color w:val="000000"/>
-          <w:highlight w:val="white"/>
-          <w:lang w:val="es"/>
-        </w:rPr>
-        <w:t xml:space="preserve"> y </w:t>
+        <w:t xml:space="preserve">terminar tareas asociadas a los puntos A3.3-4 y </w:t>
       </w:r>
       <w:r>
         <w:rPr>

</xml_diff>